<commit_message>
Refactor Markdown to DOCX conversion logic for improved inline HTML handling and style application
- Enhanced the `processInlineTokens` method to better handle inline HTML tags such as <u>, <b>, <i>, and <s> by grouping them with their respective styles.
- Introduced a new method `processTextWithInlineHtml` to parse inline HTML and apply styles accordingly.
- Updated handling of strong, em, del, and link tokens to utilize the new inline HTML processing method.
- Removed deprecated options from `DocxToMarkdownOptions` interface.
- Updated binary output for DOCX validation tests.
</commit_message>
<xml_diff>
--- a/tests/output-docx-validation/docx-validation.docx
+++ b/tests/output-docx-validation/docx-validation.docx
@@ -639,7 +639,7 @@
       <w:r>
         <w:t xml:space="preserve"> et un </w:t>
       </w:r>
-      <w:hyperlink w:history="1" r:id="rId3diag5bedyf9_xqbundr8">
+      <w:hyperlink w:history="1" r:id="rId4vzxidh9khbjyebwuoy40">
         <w:r>
           <w:rPr>
             <w:rStyle w:val="Hyperlink"/>
@@ -1375,7 +1375,7 @@
       <w:r>
         <w:drawing>
           <wp:inline distT="0" distB="0" distL="0" distR="0">
-            <wp:extent cx="2457450" cy="3762375"/>
+            <wp:extent cx="2457450" cy="3733800"/>
             <wp:effectExtent t="0" r="0" b="0" l="0"/>
             <wp:docPr id="1" name="" descr="" title=""/>
             <wp:cNvGraphicFramePr>
@@ -1400,7 +1400,7 @@
                   <pic:spPr bwMode="auto">
                     <a:xfrm>
                       <a:off x="0" y="0"/>
-                      <a:ext cx="2457450" cy="3762375"/>
+                      <a:ext cx="2457450" cy="3733800"/>
                     </a:xfrm>
                     <a:prstGeom prst="rect">
                       <a:avLst/>
@@ -1435,7 +1435,7 @@
       <w:r>
         <w:drawing>
           <wp:inline distT="0" distB="0" distL="0" distR="0">
-            <wp:extent cx="6191250" cy="3305175"/>
+            <wp:extent cx="6191250" cy="3381375"/>
             <wp:effectExtent t="0" r="0" b="0" l="0"/>
             <wp:docPr id="1" name="" descr="" title=""/>
             <wp:cNvGraphicFramePr>
@@ -1460,7 +1460,7 @@
                   <pic:spPr bwMode="auto">
                     <a:xfrm>
                       <a:off x="0" y="0"/>
-                      <a:ext cx="6191250" cy="3305175"/>
+                      <a:ext cx="6191250" cy="3381375"/>
                     </a:xfrm>
                     <a:prstGeom prst="rect">
                       <a:avLst/>
@@ -1495,7 +1495,7 @@
       <w:r>
         <w:drawing>
           <wp:inline distT="0" distB="0" distL="0" distR="0">
-            <wp:extent cx="1581150" cy="3009900"/>
+            <wp:extent cx="1581150" cy="2962275"/>
             <wp:effectExtent t="0" r="0" b="0" l="0"/>
             <wp:docPr id="1" name="" descr="" title=""/>
             <wp:cNvGraphicFramePr>
@@ -1520,7 +1520,7 @@
                   <pic:spPr bwMode="auto">
                     <a:xfrm>
                       <a:off x="0" y="0"/>
-                      <a:ext cx="1581150" cy="3009900"/>
+                      <a:ext cx="1581150" cy="2962275"/>
                     </a:xfrm>
                     <a:prstGeom prst="rect">
                       <a:avLst/>

</xml_diff>

<commit_message>
feat: add line break handling for <br> tags and update document template styles
</commit_message>
<xml_diff>
--- a/tests/output-docx-validation/docx-validation.docx
+++ b/tests/output-docx-validation/docx-validation.docx
@@ -639,7 +639,7 @@
       <w:r>
         <w:t xml:space="preserve"> et un </w:t>
       </w:r>
-      <w:hyperlink w:history="1" r:id="rIdaoediuwfbe2hs7p5owpbm">
+      <w:hyperlink w:history="1" r:id="rIds0p9oomn_slv6z0mm6r3e">
         <w:r>
           <w:rPr>
             <w:rStyle w:val="Hyperlink"/>
@@ -850,7 +850,7 @@
         <w:pStyle w:val="ListParagraph"/>
         <w:numPr>
           <w:ilvl w:val="1"/>
-          <w:numId w:val="3"/>
+          <w:numId w:val="4"/>
         </w:numPr>
       </w:pPr>
       <w:r>
@@ -862,7 +862,7 @@
         <w:pStyle w:val="ListParagraph"/>
         <w:numPr>
           <w:ilvl w:val="1"/>
-          <w:numId w:val="3"/>
+          <w:numId w:val="4"/>
         </w:numPr>
       </w:pPr>
       <w:r>
@@ -1763,6 +1763,36 @@
     <w:multiLevelType w:val="hybridMultilevel"/>
     <w:lvl w:ilvl="0" w15:tentative="1">
       <w:start w:val="1"/>
+      <w:numFmt w:val="bullet"/>
+      <w:lvlText w:val="•"/>
+      <w:lvlJc w:val="left"/>
+      <w:pPr>
+        <w:ind w:left="720" w:hanging="360"/>
+      </w:pPr>
+    </w:lvl>
+    <w:lvl w:ilvl="1" w15:tentative="1">
+      <w:start w:val="1"/>
+      <w:numFmt w:val="bullet"/>
+      <w:lvlText w:val="◦"/>
+      <w:lvlJc w:val="left"/>
+      <w:pPr>
+        <w:ind w:left="1440" w:hanging="360"/>
+      </w:pPr>
+    </w:lvl>
+    <w:lvl w:ilvl="2" w15:tentative="1">
+      <w:start w:val="1"/>
+      <w:numFmt w:val="bullet"/>
+      <w:lvlText w:val="▪"/>
+      <w:lvlJc w:val="left"/>
+      <w:pPr>
+        <w:ind w:left="2160" w:hanging="360"/>
+      </w:pPr>
+    </w:lvl>
+  </w:abstractNum>
+  <w:abstractNum w:abstractNumId="3" w15:restartNumberingAfterBreak="0">
+    <w:multiLevelType w:val="hybridMultilevel"/>
+    <w:lvl w:ilvl="0" w15:tentative="1">
+      <w:start w:val="1"/>
       <w:numFmt w:val="decimal"/>
       <w:lvlText w:val="%1."/>
       <w:lvlJc w:val="left"/>
@@ -1789,12 +1819,12 @@
       </w:pPr>
     </w:lvl>
   </w:abstractNum>
-  <w:abstractNum w:abstractNumId="3" w15:restartNumberingAfterBreak="0">
+  <w:abstractNum w:abstractNumId="4" w15:restartNumberingAfterBreak="0">
     <w:multiLevelType w:val="hybridMultilevel"/>
     <w:lvl w:ilvl="0" w15:tentative="1">
       <w:start w:val="1"/>
-      <w:numFmt w:val="bullet"/>
-      <w:lvlText w:val="•"/>
+      <w:numFmt w:val="decimal"/>
+      <w:lvlText w:val="%1."/>
       <w:lvlJc w:val="left"/>
       <w:pPr>
         <w:ind w:left="720" w:hanging="360"/>
@@ -1802,8 +1832,8 @@
     </w:lvl>
     <w:lvl w:ilvl="1" w15:tentative="1">
       <w:start w:val="1"/>
-      <w:numFmt w:val="bullet"/>
-      <w:lvlText w:val="◦"/>
+      <w:numFmt w:val="decimal"/>
+      <w:lvlText w:val="%2."/>
       <w:lvlJc w:val="left"/>
       <w:pPr>
         <w:ind w:left="1440" w:hanging="360"/>
@@ -1811,8 +1841,8 @@
     </w:lvl>
     <w:lvl w:ilvl="2" w15:tentative="1">
       <w:start w:val="1"/>
-      <w:numFmt w:val="bullet"/>
-      <w:lvlText w:val="▪"/>
+      <w:numFmt w:val="decimal"/>
+      <w:lvlText w:val="%3."/>
       <w:lvlJc w:val="left"/>
       <w:pPr>
         <w:ind w:left="2160" w:hanging="360"/>
@@ -1826,13 +1856,19 @@
     </w:lvlOverride>
   </w:num>
   <w:num w:numId="2">
+    <w:abstractNumId w:val="2"/>
+    <w:lvlOverride w:ilvl="0">
+      <w:startOverride w:val="1"/>
+    </w:lvlOverride>
+  </w:num>
+  <w:num w:numId="3">
     <w:abstractNumId w:val="3"/>
     <w:lvlOverride w:ilvl="0">
       <w:startOverride w:val="1"/>
     </w:lvlOverride>
   </w:num>
-  <w:num w:numId="3">
-    <w:abstractNumId w:val="2"/>
+  <w:num w:numId="4">
+    <w:abstractNumId w:val="4"/>
     <w:lvlOverride w:ilvl="0">
       <w:startOverride w:val="1"/>
     </w:lvlOverride>

</xml_diff>